<commit_message>
Added question 2 and 3
</commit_message>
<xml_diff>
--- a/lab2-cluster-detection/report.docx
+++ b/lab2-cluster-detection/report.docx
@@ -187,12 +187,8 @@
           <w:szCs w:val="22"/>
         </w:rPr>
         <w:sectPr>
-          <w:headerReference w:type="even" r:id="rId8"/>
-          <w:headerReference w:type="default" r:id="rId9"/>
-          <w:footerReference w:type="even" r:id="rId10"/>
-          <w:footerReference w:type="default" r:id="rId11"/>
-          <w:headerReference w:type="first" r:id="rId12"/>
-          <w:footerReference w:type="first" r:id="rId13"/>
+          <w:headerReference w:type="even" r:id="rId9"/>
+          <w:headerReference w:type="default" r:id="rId10"/>
           <w:pgSz w:w="12240" w:h="15840"/>
           <w:pgMar w:top="1440" w:right="1440" w:bottom="1440" w:left="1440" w:header="708" w:footer="708" w:gutter="0"/>
           <w:cols w:space="708"/>
@@ -269,7 +265,7 @@
                               </w:rPr>
                             </w:pPr>
                             <w:r>
-                              <w:t>Image 2. Prostate Cancer rate among males</w:t>
+                              <w:t>Map 2. Prostate cancer rate among males</w:t>
                             </w:r>
                           </w:p>
                         </w:txbxContent>
@@ -308,7 +304,7 @@
                         </w:rPr>
                       </w:pPr>
                       <w:r>
-                        <w:t>Image 2. Prostate Cancer rate among males</w:t>
+                        <w:t>Map 2. Prostate cancer rate among males</w:t>
                       </w:r>
                     </w:p>
                   </w:txbxContent>
@@ -388,7 +384,7 @@
                               </w:rPr>
                             </w:pPr>
                             <w:r>
-                              <w:t xml:space="preserve">Image </w:t>
+                              <w:t xml:space="preserve">Map </w:t>
                             </w:r>
                             <w:fldSimple w:instr=" SEQ Image \* ARABIC ">
                               <w:r>
@@ -434,7 +430,7 @@
                         </w:rPr>
                       </w:pPr>
                       <w:r>
-                        <w:t xml:space="preserve">Image </w:t>
+                        <w:t xml:space="preserve">Map </w:t>
                       </w:r>
                       <w:fldSimple w:instr=" SEQ Image \* ARABIC ">
                         <w:r>
@@ -490,7 +486,7 @@
                     </pic:cNvPicPr>
                   </pic:nvPicPr>
                   <pic:blipFill>
-                    <a:blip r:embed="rId14">
+                    <a:blip r:embed="rId11">
                       <a:extLst>
                         <a:ext uri="{28A0092B-C50C-407E-A947-70E740481C1C}">
                           <a14:useLocalDpi xmlns:a14="http://schemas.microsoft.com/office/drawing/2010/main" val="0"/>
@@ -566,7 +562,7 @@
                     </pic:cNvPicPr>
                   </pic:nvPicPr>
                   <pic:blipFill>
-                    <a:blip r:embed="rId15">
+                    <a:blip r:embed="rId12">
                       <a:extLst>
                         <a:ext uri="{28A0092B-C50C-407E-A947-70E740481C1C}">
                           <a14:useLocalDpi xmlns:a14="http://schemas.microsoft.com/office/drawing/2010/main" val="0"/>
@@ -696,8 +692,979 @@
         </w:rPr>
         <w:t xml:space="preserve"> However as we move further west, the rate of prostate cancer goes down.</w:t>
       </w:r>
+    </w:p>
+    <w:p>
+      <w:pPr>
+        <w:spacing w:line="276" w:lineRule="auto"/>
+        <w:jc w:val="center"/>
+        <w:rPr>
+          <w:rFonts w:ascii="Helvetica Neue" w:hAnsi="Helvetica Neue"/>
+        </w:rPr>
+      </w:pPr>
+      <w:r>
+        <w:rPr>
+          <w:rFonts w:ascii="Helvetica Neue" w:hAnsi="Helvetica Neue"/>
+          <w:b/>
+        </w:rPr>
+        <w:t>Question 2</w:t>
+      </w:r>
+    </w:p>
+    <w:p>
+      <w:pPr>
+        <w:spacing w:line="276" w:lineRule="auto"/>
+        <w:jc w:val="center"/>
+        <w:rPr>
+          <w:rFonts w:ascii="Helvetica Neue" w:hAnsi="Helvetica Neue"/>
+          <w:sz w:val="22"/>
+          <w:szCs w:val="22"/>
+        </w:rPr>
+      </w:pPr>
+    </w:p>
+    <w:p>
+      <w:pPr>
+        <w:spacing w:line="276" w:lineRule="auto"/>
+        <w:rPr>
+          <w:rFonts w:ascii="Helvetica Neue" w:hAnsi="Helvetica Neue"/>
+          <w:sz w:val="22"/>
+          <w:szCs w:val="22"/>
+        </w:rPr>
+        <w:sectPr>
+          <w:headerReference w:type="first" r:id="rId13"/>
+          <w:pgSz w:w="12240" w:h="15840"/>
+          <w:pgMar w:top="1440" w:right="1440" w:bottom="1440" w:left="1440" w:header="708" w:footer="708" w:gutter="0"/>
+          <w:cols w:space="708"/>
+          <w:titlePg/>
+          <w:docGrid w:linePitch="360"/>
+        </w:sectPr>
+      </w:pPr>
+      <w:r>
+        <w:rPr>
+          <w:rFonts w:ascii="Helvetica Neue" w:hAnsi="Helvetica Neue"/>
+          <w:sz w:val="22"/>
+          <w:szCs w:val="22"/>
+        </w:rPr>
+        <w:tab/>
+        <w:t>Cartograms are appropriate to emphasize extreme values on a map. Rates can be used to size geographic areas in a cartogram</w:t>
+      </w:r>
+      <w:r>
+        <w:rPr>
+          <w:rFonts w:ascii="Helvetica Neue" w:hAnsi="Helvetica Neue"/>
+          <w:sz w:val="22"/>
+          <w:szCs w:val="22"/>
+        </w:rPr>
+        <w:t xml:space="preserve"> if the values are extreme enough.</w:t>
+      </w:r>
+      <w:r>
+        <w:rPr>
+          <w:rFonts w:ascii="Helvetica Neue" w:hAnsi="Helvetica Neue"/>
+          <w:sz w:val="22"/>
+          <w:szCs w:val="22"/>
+        </w:rPr>
+        <w:t xml:space="preserve"> </w:t>
+      </w:r>
+      <w:r>
+        <w:rPr>
+          <w:rFonts w:ascii="Helvetica Neue" w:hAnsi="Helvetica Neue"/>
+          <w:sz w:val="22"/>
+          <w:szCs w:val="22"/>
+        </w:rPr>
+        <w:t xml:space="preserve">Hence, </w:t>
+      </w:r>
+      <w:r>
+        <w:rPr>
+          <w:rFonts w:ascii="Helvetica Neue" w:hAnsi="Helvetica Neue"/>
+          <w:sz w:val="22"/>
+          <w:szCs w:val="22"/>
+        </w:rPr>
+        <w:t>e</w:t>
+      </w:r>
+      <w:r>
+        <w:rPr>
+          <w:rFonts w:ascii="Helvetica Neue" w:hAnsi="Helvetica Neue"/>
+          <w:sz w:val="22"/>
+          <w:szCs w:val="22"/>
+        </w:rPr>
+        <w:t xml:space="preserve">ven though the rates in our data </w:t>
+      </w:r>
+      <w:r>
+        <w:rPr>
+          <w:rFonts w:ascii="Helvetica Neue" w:hAnsi="Helvetica Neue"/>
+          <w:sz w:val="22"/>
+          <w:szCs w:val="22"/>
+        </w:rPr>
+        <w:t xml:space="preserve">could have a possible </w:t>
+      </w:r>
+      <w:r>
+        <w:rPr>
+          <w:rFonts w:ascii="Helvetica Neue" w:hAnsi="Helvetica Neue"/>
+          <w:sz w:val="22"/>
+          <w:szCs w:val="22"/>
+        </w:rPr>
+        <w:t xml:space="preserve">range </w:t>
+      </w:r>
+      <w:r>
+        <w:rPr>
+          <w:rFonts w:ascii="Helvetica Neue" w:hAnsi="Helvetica Neue"/>
+          <w:sz w:val="22"/>
+          <w:szCs w:val="22"/>
+        </w:rPr>
+        <w:t>of 0 to 100,000, the ac</w:t>
+      </w:r>
+      <w:r>
+        <w:rPr>
+          <w:rFonts w:ascii="Helvetica Neue" w:hAnsi="Helvetica Neue"/>
+          <w:sz w:val="22"/>
+          <w:szCs w:val="22"/>
+        </w:rPr>
+        <w:t>tual values are too close toget</w:t>
+      </w:r>
+      <w:r>
+        <w:rPr>
+          <w:rFonts w:ascii="Helvetica Neue" w:hAnsi="Helvetica Neue"/>
+          <w:sz w:val="22"/>
+          <w:szCs w:val="22"/>
+        </w:rPr>
+        <w:t>her</w:t>
+      </w:r>
+      <w:r>
+        <w:rPr>
+          <w:rFonts w:ascii="Helvetica Neue" w:hAnsi="Helvetica Neue"/>
+          <w:sz w:val="22"/>
+          <w:szCs w:val="22"/>
+        </w:rPr>
+        <w:t>. On the other hand, the values for count range from as little as 5 and as large as 6,000</w:t>
+      </w:r>
+      <w:r>
+        <w:rPr>
+          <w:rFonts w:ascii="Helvetica Neue" w:hAnsi="Helvetica Neue"/>
+          <w:sz w:val="22"/>
+          <w:szCs w:val="22"/>
+        </w:rPr>
+        <w:t xml:space="preserve"> (i.e. the extremes are further apart)</w:t>
+      </w:r>
+      <w:r>
+        <w:rPr>
+          <w:rFonts w:ascii="Helvetica Neue" w:hAnsi="Helvetica Neue"/>
+          <w:sz w:val="22"/>
+          <w:szCs w:val="22"/>
+        </w:rPr>
+        <w:t>.</w:t>
+      </w:r>
+    </w:p>
+    <w:p>
+      <w:pPr>
+        <w:spacing w:line="276" w:lineRule="auto"/>
+        <w:jc w:val="center"/>
+        <w:rPr>
+          <w:rFonts w:ascii="Helvetica Neue" w:hAnsi="Helvetica Neue"/>
+          <w:b/>
+        </w:rPr>
+      </w:pPr>
+      <w:r>
+        <w:rPr>
+          <w:rFonts w:ascii="Helvetica Neue" w:hAnsi="Helvetica Neue"/>
+          <w:b/>
+        </w:rPr>
+        <w:t>Question 3</w:t>
+      </w:r>
+    </w:p>
+    <w:p>
+      <w:pPr>
+        <w:spacing w:line="276" w:lineRule="auto"/>
+        <w:rPr>
+          <w:rFonts w:ascii="Helvetica Neue" w:hAnsi="Helvetica Neue"/>
+          <w:sz w:val="22"/>
+          <w:szCs w:val="22"/>
+        </w:rPr>
+      </w:pPr>
+    </w:p>
+    <w:p>
+      <w:pPr>
+        <w:spacing w:line="276" w:lineRule="auto"/>
+        <w:rPr>
+          <w:rFonts w:ascii="Helvetica Neue" w:hAnsi="Helvetica Neue"/>
+          <w:sz w:val="22"/>
+          <w:szCs w:val="22"/>
+        </w:rPr>
+      </w:pPr>
+      <w:r>
+        <w:rPr>
+          <w:rFonts w:ascii="Helvetica Neue" w:hAnsi="Helvetica Neue"/>
+          <w:sz w:val="22"/>
+          <w:szCs w:val="22"/>
+        </w:rPr>
+        <w:tab/>
+        <w:t xml:space="preserve">I decided to categorize the data using 5 classes of natural breaks. Below is the resulting choropleth map, as well as the </w:t>
+      </w:r>
+      <w:r>
+        <w:rPr>
+          <w:rFonts w:ascii="Helvetica Neue" w:hAnsi="Helvetica Neue"/>
+          <w:sz w:val="22"/>
+          <w:szCs w:val="22"/>
+        </w:rPr>
+        <w:t>LISA cluster map for reference:</w:t>
+      </w:r>
+    </w:p>
+    <w:p>
+      <w:pPr>
+        <w:spacing w:line="276" w:lineRule="auto"/>
+        <w:jc w:val="center"/>
+        <w:rPr>
+          <w:rFonts w:ascii="Helvetica Neue" w:hAnsi="Helvetica Neue"/>
+          <w:sz w:val="22"/>
+          <w:szCs w:val="22"/>
+        </w:rPr>
+      </w:pPr>
+      <w:r>
+        <w:rPr>
+          <w:rFonts w:ascii="Helvetica Neue" w:hAnsi="Helvetica Neue"/>
+          <w:noProof/>
+          <w:sz w:val="22"/>
+          <w:szCs w:val="22"/>
+          <w:lang w:val="en-US"/>
+        </w:rPr>
+        <w:drawing>
+          <wp:anchor distT="0" distB="0" distL="114300" distR="114300" simplePos="0" relativeHeight="251665408" behindDoc="1" locked="0" layoutInCell="1" allowOverlap="1" wp14:anchorId="7B5C5E3B" wp14:editId="1A7F60A3">
+            <wp:simplePos x="0" y="0"/>
+            <wp:positionH relativeFrom="column">
+              <wp:posOffset>3314700</wp:posOffset>
+            </wp:positionH>
+            <wp:positionV relativeFrom="paragraph">
+              <wp:posOffset>48260</wp:posOffset>
+            </wp:positionV>
+            <wp:extent cx="2857500" cy="2168525"/>
+            <wp:effectExtent l="0" t="0" r="12700" b="0"/>
+            <wp:wrapNone/>
+            <wp:docPr id="28" name="Picture 28" descr="Macintosh HD:Users:blaise:university:ggr372:health-gis:lab2-cluster-detection:map-colon-cancer-male-clusters.png"/>
+            <wp:cNvGraphicFramePr>
+              <a:graphicFrameLocks xmlns:a="http://schemas.openxmlformats.org/drawingml/2006/main" noChangeAspect="1"/>
+            </wp:cNvGraphicFramePr>
+            <a:graphic xmlns:a="http://schemas.openxmlformats.org/drawingml/2006/main">
+              <a:graphicData uri="http://schemas.openxmlformats.org/drawingml/2006/picture">
+                <pic:pic xmlns:pic="http://schemas.openxmlformats.org/drawingml/2006/picture">
+                  <pic:nvPicPr>
+                    <pic:cNvPr id="0" name="Picture 9" descr="Macintosh HD:Users:blaise:university:ggr372:health-gis:lab2-cluster-detection:map-colon-cancer-male-clusters.png"/>
+                    <pic:cNvPicPr>
+                      <a:picLocks noChangeAspect="1" noChangeArrowheads="1"/>
+                    </pic:cNvPicPr>
+                  </pic:nvPicPr>
+                  <pic:blipFill>
+                    <a:blip r:embed="rId14">
+                      <a:extLst>
+                        <a:ext uri="{28A0092B-C50C-407E-A947-70E740481C1C}">
+                          <a14:useLocalDpi xmlns:a14="http://schemas.microsoft.com/office/drawing/2010/main" val="0"/>
+                        </a:ext>
+                      </a:extLst>
+                    </a:blip>
+                    <a:srcRect/>
+                    <a:stretch>
+                      <a:fillRect/>
+                    </a:stretch>
+                  </pic:blipFill>
+                  <pic:spPr bwMode="auto">
+                    <a:xfrm>
+                      <a:off x="0" y="0"/>
+                      <a:ext cx="2857500" cy="2168525"/>
+                    </a:xfrm>
+                    <a:prstGeom prst="rect">
+                      <a:avLst/>
+                    </a:prstGeom>
+                    <a:noFill/>
+                    <a:ln>
+                      <a:noFill/>
+                    </a:ln>
+                    <a:extLst>
+                      <a:ext uri="{FAA26D3D-D897-4be2-8F04-BA451C77F1D7}">
+                        <ma14:placeholderFlag xmlns:ma14="http://schemas.microsoft.com/office/mac/drawingml/2011/main"/>
+                      </a:ext>
+                    </a:extLst>
+                  </pic:spPr>
+                </pic:pic>
+              </a:graphicData>
+            </a:graphic>
+            <wp14:sizeRelH relativeFrom="page">
+              <wp14:pctWidth>0</wp14:pctWidth>
+            </wp14:sizeRelH>
+            <wp14:sizeRelV relativeFrom="page">
+              <wp14:pctHeight>0</wp14:pctHeight>
+            </wp14:sizeRelV>
+          </wp:anchor>
+        </w:drawing>
+      </w:r>
+      <w:r>
+        <w:rPr>
+          <w:rFonts w:ascii="Helvetica Neue" w:hAnsi="Helvetica Neue"/>
+          <w:noProof/>
+          <w:sz w:val="22"/>
+          <w:szCs w:val="22"/>
+          <w:lang w:val="en-US"/>
+        </w:rPr>
+        <w:drawing>
+          <wp:anchor distT="0" distB="0" distL="114300" distR="114300" simplePos="0" relativeHeight="251666432" behindDoc="1" locked="0" layoutInCell="1" allowOverlap="1" wp14:anchorId="175EB9C6" wp14:editId="66F98468">
+            <wp:simplePos x="0" y="0"/>
+            <wp:positionH relativeFrom="column">
+              <wp:posOffset>0</wp:posOffset>
+            </wp:positionH>
+            <wp:positionV relativeFrom="paragraph">
+              <wp:posOffset>48260</wp:posOffset>
+            </wp:positionV>
+            <wp:extent cx="3151505" cy="2379980"/>
+            <wp:effectExtent l="0" t="0" r="0" b="7620"/>
+            <wp:wrapNone/>
+            <wp:docPr id="26" name="Picture 26" descr="Macintosh HD:Users:blaise:university:ggr372:health-gis:lab2-cluster-detection:map-colon-cancer-male-rate.png"/>
+            <wp:cNvGraphicFramePr>
+              <a:graphicFrameLocks xmlns:a="http://schemas.openxmlformats.org/drawingml/2006/main" noChangeAspect="1"/>
+            </wp:cNvGraphicFramePr>
+            <a:graphic xmlns:a="http://schemas.openxmlformats.org/drawingml/2006/main">
+              <a:graphicData uri="http://schemas.openxmlformats.org/drawingml/2006/picture">
+                <pic:pic xmlns:pic="http://schemas.openxmlformats.org/drawingml/2006/picture">
+                  <pic:nvPicPr>
+                    <pic:cNvPr id="0" name="Picture 7" descr="Macintosh HD:Users:blaise:university:ggr372:health-gis:lab2-cluster-detection:map-colon-cancer-male-rate.png"/>
+                    <pic:cNvPicPr>
+                      <a:picLocks noChangeAspect="1" noChangeArrowheads="1"/>
+                    </pic:cNvPicPr>
+                  </pic:nvPicPr>
+                  <pic:blipFill>
+                    <a:blip r:embed="rId15">
+                      <a:extLst>
+                        <a:ext uri="{28A0092B-C50C-407E-A947-70E740481C1C}">
+                          <a14:useLocalDpi xmlns:a14="http://schemas.microsoft.com/office/drawing/2010/main" val="0"/>
+                        </a:ext>
+                      </a:extLst>
+                    </a:blip>
+                    <a:srcRect/>
+                    <a:stretch>
+                      <a:fillRect/>
+                    </a:stretch>
+                  </pic:blipFill>
+                  <pic:spPr bwMode="auto">
+                    <a:xfrm>
+                      <a:off x="0" y="0"/>
+                      <a:ext cx="3151505" cy="2379980"/>
+                    </a:xfrm>
+                    <a:prstGeom prst="rect">
+                      <a:avLst/>
+                    </a:prstGeom>
+                    <a:noFill/>
+                    <a:ln>
+                      <a:noFill/>
+                    </a:ln>
+                    <a:extLst>
+                      <a:ext uri="{FAA26D3D-D897-4be2-8F04-BA451C77F1D7}">
+                        <ma14:placeholderFlag xmlns:ma14="http://schemas.microsoft.com/office/mac/drawingml/2011/main"/>
+                      </a:ext>
+                    </a:extLst>
+                  </pic:spPr>
+                </pic:pic>
+              </a:graphicData>
+            </a:graphic>
+            <wp14:sizeRelH relativeFrom="page">
+              <wp14:pctWidth>0</wp14:pctWidth>
+            </wp14:sizeRelH>
+            <wp14:sizeRelV relativeFrom="page">
+              <wp14:pctHeight>0</wp14:pctHeight>
+            </wp14:sizeRelV>
+          </wp:anchor>
+        </w:drawing>
+      </w:r>
+    </w:p>
+    <w:p>
+      <w:pPr>
+        <w:rPr>
+          <w:rFonts w:ascii="Times" w:eastAsia="Times New Roman" w:hAnsi="Times" w:cs="Times New Roman"/>
+          <w:sz w:val="20"/>
+          <w:szCs w:val="20"/>
+        </w:rPr>
+      </w:pPr>
+      <w:r>
+        <w:rPr>
+          <w:rFonts w:ascii="Helvetica Neue" w:hAnsi="Helvetica Neue"/>
+          <w:sz w:val="22"/>
+          <w:szCs w:val="22"/>
+        </w:rPr>
+        <w:tab/>
+      </w:r>
+      <w:r>
+        <w:rPr>
+          <w:rFonts w:ascii="Times" w:eastAsia="Times New Roman" w:hAnsi="Times" w:cs="Times New Roman"/>
+          <w:sz w:val="20"/>
+          <w:szCs w:val="20"/>
+        </w:rPr>
+        <w:t>.</w:t>
+      </w:r>
+    </w:p>
+    <w:p>
+      <w:pPr>
+        <w:spacing w:line="276" w:lineRule="auto"/>
+        <w:rPr>
+          <w:rFonts w:ascii="Helvetica Neue" w:hAnsi="Helvetica Neue"/>
+          <w:sz w:val="22"/>
+          <w:szCs w:val="22"/>
+        </w:rPr>
+      </w:pPr>
+    </w:p>
+    <w:p>
+      <w:pPr>
+        <w:spacing w:line="276" w:lineRule="auto"/>
+        <w:rPr>
+          <w:rFonts w:ascii="Helvetica Neue" w:hAnsi="Helvetica Neue"/>
+          <w:sz w:val="22"/>
+          <w:szCs w:val="22"/>
+        </w:rPr>
+      </w:pPr>
+    </w:p>
+    <w:p>
+      <w:pPr>
+        <w:spacing w:line="276" w:lineRule="auto"/>
+        <w:rPr>
+          <w:rFonts w:ascii="Helvetica Neue" w:hAnsi="Helvetica Neue"/>
+          <w:sz w:val="22"/>
+          <w:szCs w:val="22"/>
+        </w:rPr>
+      </w:pPr>
+    </w:p>
+    <w:p>
+      <w:pPr>
+        <w:spacing w:line="276" w:lineRule="auto"/>
+        <w:rPr>
+          <w:rFonts w:ascii="Helvetica Neue" w:hAnsi="Helvetica Neue"/>
+          <w:sz w:val="22"/>
+          <w:szCs w:val="22"/>
+        </w:rPr>
+      </w:pPr>
+    </w:p>
+    <w:p>
+      <w:pPr>
+        <w:spacing w:line="276" w:lineRule="auto"/>
+        <w:rPr>
+          <w:rFonts w:ascii="Helvetica Neue" w:hAnsi="Helvetica Neue"/>
+          <w:sz w:val="22"/>
+          <w:szCs w:val="22"/>
+        </w:rPr>
+      </w:pPr>
+    </w:p>
+    <w:p>
+      <w:pPr>
+        <w:spacing w:line="276" w:lineRule="auto"/>
+        <w:rPr>
+          <w:rFonts w:ascii="Helvetica Neue" w:hAnsi="Helvetica Neue"/>
+          <w:sz w:val="22"/>
+          <w:szCs w:val="22"/>
+        </w:rPr>
+      </w:pPr>
+    </w:p>
+    <w:p>
+      <w:pPr>
+        <w:spacing w:line="276" w:lineRule="auto"/>
+        <w:rPr>
+          <w:rFonts w:ascii="Helvetica Neue" w:hAnsi="Helvetica Neue"/>
+          <w:sz w:val="22"/>
+          <w:szCs w:val="22"/>
+        </w:rPr>
+      </w:pPr>
+      <w:r>
+        <w:rPr>
+          <w:rFonts w:ascii="Helvetica Neue" w:hAnsi="Helvetica Neue"/>
+          <w:noProof/>
+          <w:sz w:val="22"/>
+          <w:szCs w:val="22"/>
+          <w:lang w:val="en-US"/>
+        </w:rPr>
+        <w:drawing>
+          <wp:anchor distT="0" distB="0" distL="114300" distR="114300" simplePos="0" relativeHeight="251664384" behindDoc="0" locked="0" layoutInCell="1" allowOverlap="1" wp14:anchorId="2967C9C9" wp14:editId="3920C274">
+            <wp:simplePos x="0" y="0"/>
+            <wp:positionH relativeFrom="column">
+              <wp:posOffset>800100</wp:posOffset>
+            </wp:positionH>
+            <wp:positionV relativeFrom="paragraph">
+              <wp:posOffset>185420</wp:posOffset>
+            </wp:positionV>
+            <wp:extent cx="1088390" cy="807720"/>
+            <wp:effectExtent l="0" t="0" r="3810" b="5080"/>
+            <wp:wrapNone/>
+            <wp:docPr id="27" name="Picture 27" descr="Macintosh HD:Users:blaise:Desktop:Screen Shot 2017-02-13 at 9.23.36 PM.png"/>
+            <wp:cNvGraphicFramePr>
+              <a:graphicFrameLocks xmlns:a="http://schemas.openxmlformats.org/drawingml/2006/main" noChangeAspect="1"/>
+            </wp:cNvGraphicFramePr>
+            <a:graphic xmlns:a="http://schemas.openxmlformats.org/drawingml/2006/main">
+              <a:graphicData uri="http://schemas.openxmlformats.org/drawingml/2006/picture">
+                <pic:pic xmlns:pic="http://schemas.openxmlformats.org/drawingml/2006/picture">
+                  <pic:nvPicPr>
+                    <pic:cNvPr id="0" name="Picture 8" descr="Macintosh HD:Users:blaise:Desktop:Screen Shot 2017-02-13 at 9.23.36 PM.png"/>
+                    <pic:cNvPicPr>
+                      <a:picLocks noChangeAspect="1" noChangeArrowheads="1"/>
+                    </pic:cNvPicPr>
+                  </pic:nvPicPr>
+                  <pic:blipFill>
+                    <a:blip r:embed="rId16">
+                      <a:extLst>
+                        <a:ext uri="{28A0092B-C50C-407E-A947-70E740481C1C}">
+                          <a14:useLocalDpi xmlns:a14="http://schemas.microsoft.com/office/drawing/2010/main" val="0"/>
+                        </a:ext>
+                      </a:extLst>
+                    </a:blip>
+                    <a:srcRect/>
+                    <a:stretch>
+                      <a:fillRect/>
+                    </a:stretch>
+                  </pic:blipFill>
+                  <pic:spPr bwMode="auto">
+                    <a:xfrm>
+                      <a:off x="0" y="0"/>
+                      <a:ext cx="1088390" cy="807720"/>
+                    </a:xfrm>
+                    <a:prstGeom prst="rect">
+                      <a:avLst/>
+                    </a:prstGeom>
+                    <a:noFill/>
+                    <a:ln>
+                      <a:noFill/>
+                    </a:ln>
+                    <a:extLst>
+                      <a:ext uri="{FAA26D3D-D897-4be2-8F04-BA451C77F1D7}">
+                        <ma14:placeholderFlag xmlns:ma14="http://schemas.microsoft.com/office/mac/drawingml/2011/main"/>
+                      </a:ext>
+                    </a:extLst>
+                  </pic:spPr>
+                </pic:pic>
+              </a:graphicData>
+            </a:graphic>
+            <wp14:sizeRelH relativeFrom="page">
+              <wp14:pctWidth>0</wp14:pctWidth>
+            </wp14:sizeRelH>
+            <wp14:sizeRelV relativeFrom="page">
+              <wp14:pctHeight>0</wp14:pctHeight>
+            </wp14:sizeRelV>
+          </wp:anchor>
+        </w:drawing>
+      </w:r>
+      <w:r>
+        <w:rPr>
+          <w:rFonts w:ascii="Helvetica Neue" w:hAnsi="Helvetica Neue"/>
+          <w:noProof/>
+          <w:sz w:val="22"/>
+          <w:szCs w:val="22"/>
+          <w:lang w:val="en-US"/>
+        </w:rPr>
+        <w:drawing>
+          <wp:anchor distT="0" distB="0" distL="114300" distR="114300" simplePos="0" relativeHeight="251667456" behindDoc="0" locked="0" layoutInCell="1" allowOverlap="1" wp14:anchorId="29077575" wp14:editId="5A2ADB02">
+            <wp:simplePos x="0" y="0"/>
+            <wp:positionH relativeFrom="column">
+              <wp:posOffset>4153535</wp:posOffset>
+            </wp:positionH>
+            <wp:positionV relativeFrom="paragraph">
+              <wp:posOffset>45720</wp:posOffset>
+            </wp:positionV>
+            <wp:extent cx="875665" cy="825500"/>
+            <wp:effectExtent l="0" t="0" r="0" b="12700"/>
+            <wp:wrapNone/>
+            <wp:docPr id="29" name="Picture 29" descr="Macintosh HD:Users:blaise:university:ggr372:health-gis:lab2-cluster-detection:map-colon-cancer-male-clusters-legend.png"/>
+            <wp:cNvGraphicFramePr>
+              <a:graphicFrameLocks xmlns:a="http://schemas.openxmlformats.org/drawingml/2006/main" noChangeAspect="1"/>
+            </wp:cNvGraphicFramePr>
+            <a:graphic xmlns:a="http://schemas.openxmlformats.org/drawingml/2006/main">
+              <a:graphicData uri="http://schemas.openxmlformats.org/drawingml/2006/picture">
+                <pic:pic xmlns:pic="http://schemas.openxmlformats.org/drawingml/2006/picture">
+                  <pic:nvPicPr>
+                    <pic:cNvPr id="0" name="Picture 10" descr="Macintosh HD:Users:blaise:university:ggr372:health-gis:lab2-cluster-detection:map-colon-cancer-male-clusters-legend.png"/>
+                    <pic:cNvPicPr>
+                      <a:picLocks noChangeAspect="1" noChangeArrowheads="1"/>
+                    </pic:cNvPicPr>
+                  </pic:nvPicPr>
+                  <pic:blipFill>
+                    <a:blip r:embed="rId17">
+                      <a:extLst>
+                        <a:ext uri="{28A0092B-C50C-407E-A947-70E740481C1C}">
+                          <a14:useLocalDpi xmlns:a14="http://schemas.microsoft.com/office/drawing/2010/main" val="0"/>
+                        </a:ext>
+                      </a:extLst>
+                    </a:blip>
+                    <a:srcRect/>
+                    <a:stretch>
+                      <a:fillRect/>
+                    </a:stretch>
+                  </pic:blipFill>
+                  <pic:spPr bwMode="auto">
+                    <a:xfrm>
+                      <a:off x="0" y="0"/>
+                      <a:ext cx="875665" cy="825500"/>
+                    </a:xfrm>
+                    <a:prstGeom prst="rect">
+                      <a:avLst/>
+                    </a:prstGeom>
+                    <a:noFill/>
+                    <a:ln>
+                      <a:noFill/>
+                    </a:ln>
+                    <a:extLst>
+                      <a:ext uri="{FAA26D3D-D897-4be2-8F04-BA451C77F1D7}">
+                        <ma14:placeholderFlag xmlns:ma14="http://schemas.microsoft.com/office/mac/drawingml/2011/main"/>
+                      </a:ext>
+                    </a:extLst>
+                  </pic:spPr>
+                </pic:pic>
+              </a:graphicData>
+            </a:graphic>
+            <wp14:sizeRelH relativeFrom="page">
+              <wp14:pctWidth>0</wp14:pctWidth>
+            </wp14:sizeRelH>
+            <wp14:sizeRelV relativeFrom="page">
+              <wp14:pctHeight>0</wp14:pctHeight>
+            </wp14:sizeRelV>
+          </wp:anchor>
+        </w:drawing>
+      </w:r>
+    </w:p>
+    <w:p>
+      <w:pPr>
+        <w:spacing w:line="276" w:lineRule="auto"/>
+        <w:rPr>
+          <w:rFonts w:ascii="Helvetica Neue" w:hAnsi="Helvetica Neue"/>
+          <w:sz w:val="22"/>
+          <w:szCs w:val="22"/>
+        </w:rPr>
+      </w:pPr>
+    </w:p>
+    <w:p>
+      <w:pPr>
+        <w:spacing w:line="276" w:lineRule="auto"/>
+        <w:rPr>
+          <w:rFonts w:ascii="Helvetica Neue" w:hAnsi="Helvetica Neue"/>
+          <w:sz w:val="22"/>
+          <w:szCs w:val="22"/>
+        </w:rPr>
+      </w:pPr>
+    </w:p>
+    <w:p>
+      <w:pPr>
+        <w:spacing w:line="276" w:lineRule="auto"/>
+        <w:rPr>
+          <w:rFonts w:ascii="Helvetica Neue" w:hAnsi="Helvetica Neue"/>
+          <w:sz w:val="22"/>
+          <w:szCs w:val="22"/>
+        </w:rPr>
+      </w:pPr>
+    </w:p>
+    <w:p>
+      <w:pPr>
+        <w:spacing w:line="276" w:lineRule="auto"/>
+        <w:rPr>
+          <w:rFonts w:ascii="Helvetica Neue" w:hAnsi="Helvetica Neue"/>
+          <w:sz w:val="22"/>
+          <w:szCs w:val="22"/>
+        </w:rPr>
+      </w:pPr>
+    </w:p>
+    <w:p>
+      <w:pPr>
+        <w:spacing w:line="276" w:lineRule="auto"/>
+        <w:rPr>
+          <w:rFonts w:ascii="Helvetica Neue" w:hAnsi="Helvetica Neue"/>
+          <w:sz w:val="22"/>
+          <w:szCs w:val="22"/>
+        </w:rPr>
+      </w:pPr>
+    </w:p>
+    <w:p>
+      <w:pPr>
+        <w:spacing w:line="276" w:lineRule="auto"/>
+        <w:rPr>
+          <w:rFonts w:ascii="Helvetica Neue" w:hAnsi="Helvetica Neue"/>
+          <w:sz w:val="22"/>
+          <w:szCs w:val="22"/>
+        </w:rPr>
+        <w:sectPr>
+          <w:headerReference w:type="first" r:id="rId18"/>
+          <w:pgSz w:w="12240" w:h="15840"/>
+          <w:pgMar w:top="1440" w:right="1440" w:bottom="1440" w:left="1440" w:header="708" w:footer="708" w:gutter="0"/>
+          <w:cols w:space="708"/>
+          <w:titlePg/>
+          <w:docGrid w:linePitch="360"/>
+        </w:sectPr>
+      </w:pPr>
+      <w:r>
+        <w:rPr>
+          <w:rFonts w:ascii="Helvetica Neue" w:hAnsi="Helvetica Neue"/>
+          <w:noProof/>
+          <w:sz w:val="22"/>
+          <w:szCs w:val="22"/>
+          <w:lang w:val="en-US"/>
+        </w:rPr>
+        <w:drawing>
+          <wp:anchor distT="0" distB="0" distL="114300" distR="114300" simplePos="0" relativeHeight="251669504" behindDoc="1" locked="0" layoutInCell="1" allowOverlap="1" wp14:anchorId="4A52EF7F" wp14:editId="16F7263D">
+            <wp:simplePos x="0" y="0"/>
+            <wp:positionH relativeFrom="column">
+              <wp:posOffset>342900</wp:posOffset>
+            </wp:positionH>
+            <wp:positionV relativeFrom="paragraph">
+              <wp:posOffset>1524635</wp:posOffset>
+            </wp:positionV>
+            <wp:extent cx="2324100" cy="2113915"/>
+            <wp:effectExtent l="0" t="0" r="12700" b="0"/>
+            <wp:wrapNone/>
+            <wp:docPr id="31" name="Picture 31" descr="Macintosh HD:Users:blaise:university:ggr372:health-gis:lab2-cluster-detection:map-colon-cancer-male-rate-partial.png"/>
+            <wp:cNvGraphicFramePr>
+              <a:graphicFrameLocks xmlns:a="http://schemas.openxmlformats.org/drawingml/2006/main" noChangeAspect="1"/>
+            </wp:cNvGraphicFramePr>
+            <a:graphic xmlns:a="http://schemas.openxmlformats.org/drawingml/2006/main">
+              <a:graphicData uri="http://schemas.openxmlformats.org/drawingml/2006/picture">
+                <pic:pic xmlns:pic="http://schemas.openxmlformats.org/drawingml/2006/picture">
+                  <pic:nvPicPr>
+                    <pic:cNvPr id="0" name="Picture 12" descr="Macintosh HD:Users:blaise:university:ggr372:health-gis:lab2-cluster-detection:map-colon-cancer-male-rate-partial.png"/>
+                    <pic:cNvPicPr>
+                      <a:picLocks noChangeAspect="1" noChangeArrowheads="1"/>
+                    </pic:cNvPicPr>
+                  </pic:nvPicPr>
+                  <pic:blipFill>
+                    <a:blip r:embed="rId19">
+                      <a:extLst>
+                        <a:ext uri="{28A0092B-C50C-407E-A947-70E740481C1C}">
+                          <a14:useLocalDpi xmlns:a14="http://schemas.microsoft.com/office/drawing/2010/main" val="0"/>
+                        </a:ext>
+                      </a:extLst>
+                    </a:blip>
+                    <a:srcRect/>
+                    <a:stretch>
+                      <a:fillRect/>
+                    </a:stretch>
+                  </pic:blipFill>
+                  <pic:spPr bwMode="auto">
+                    <a:xfrm>
+                      <a:off x="0" y="0"/>
+                      <a:ext cx="2324100" cy="2113915"/>
+                    </a:xfrm>
+                    <a:prstGeom prst="rect">
+                      <a:avLst/>
+                    </a:prstGeom>
+                    <a:noFill/>
+                    <a:ln>
+                      <a:noFill/>
+                    </a:ln>
+                    <a:extLst>
+                      <a:ext uri="{FAA26D3D-D897-4be2-8F04-BA451C77F1D7}">
+                        <ma14:placeholderFlag xmlns:ma14="http://schemas.microsoft.com/office/mac/drawingml/2011/main"/>
+                      </a:ext>
+                    </a:extLst>
+                  </pic:spPr>
+                </pic:pic>
+              </a:graphicData>
+            </a:graphic>
+            <wp14:sizeRelH relativeFrom="page">
+              <wp14:pctWidth>0</wp14:pctWidth>
+            </wp14:sizeRelH>
+            <wp14:sizeRelV relativeFrom="page">
+              <wp14:pctHeight>0</wp14:pctHeight>
+            </wp14:sizeRelV>
+          </wp:anchor>
+        </w:drawing>
+      </w:r>
+      <w:r>
+        <w:rPr>
+          <w:rFonts w:ascii="Helvetica Neue" w:hAnsi="Helvetica Neue"/>
+          <w:noProof/>
+          <w:sz w:val="22"/>
+          <w:szCs w:val="22"/>
+          <w:lang w:val="en-US"/>
+        </w:rPr>
+        <w:drawing>
+          <wp:anchor distT="0" distB="0" distL="114300" distR="114300" simplePos="0" relativeHeight="251668480" behindDoc="1" locked="0" layoutInCell="1" allowOverlap="1" wp14:anchorId="0D7DDE85" wp14:editId="23EB5A62">
+            <wp:simplePos x="0" y="0"/>
+            <wp:positionH relativeFrom="column">
+              <wp:posOffset>3200400</wp:posOffset>
+            </wp:positionH>
+            <wp:positionV relativeFrom="paragraph">
+              <wp:posOffset>1524635</wp:posOffset>
+            </wp:positionV>
+            <wp:extent cx="2388235" cy="2171700"/>
+            <wp:effectExtent l="0" t="0" r="0" b="12700"/>
+            <wp:wrapNone/>
+            <wp:docPr id="30" name="Picture 30" descr="Macintosh HD:Users:blaise:university:ggr372:health-gis:lab2-cluster-detection:map-colon-cancer-male-clusters-partial.png"/>
+            <wp:cNvGraphicFramePr>
+              <a:graphicFrameLocks xmlns:a="http://schemas.openxmlformats.org/drawingml/2006/main" noChangeAspect="1"/>
+            </wp:cNvGraphicFramePr>
+            <a:graphic xmlns:a="http://schemas.openxmlformats.org/drawingml/2006/main">
+              <a:graphicData uri="http://schemas.openxmlformats.org/drawingml/2006/picture">
+                <pic:pic xmlns:pic="http://schemas.openxmlformats.org/drawingml/2006/picture">
+                  <pic:nvPicPr>
+                    <pic:cNvPr id="0" name="Picture 11" descr="Macintosh HD:Users:blaise:university:ggr372:health-gis:lab2-cluster-detection:map-colon-cancer-male-clusters-partial.png"/>
+                    <pic:cNvPicPr>
+                      <a:picLocks noChangeAspect="1" noChangeArrowheads="1"/>
+                    </pic:cNvPicPr>
+                  </pic:nvPicPr>
+                  <pic:blipFill>
+                    <a:blip r:embed="rId20">
+                      <a:extLst>
+                        <a:ext uri="{28A0092B-C50C-407E-A947-70E740481C1C}">
+                          <a14:useLocalDpi xmlns:a14="http://schemas.microsoft.com/office/drawing/2010/main" val="0"/>
+                        </a:ext>
+                      </a:extLst>
+                    </a:blip>
+                    <a:srcRect/>
+                    <a:stretch>
+                      <a:fillRect/>
+                    </a:stretch>
+                  </pic:blipFill>
+                  <pic:spPr bwMode="auto">
+                    <a:xfrm>
+                      <a:off x="0" y="0"/>
+                      <a:ext cx="2388235" cy="2171700"/>
+                    </a:xfrm>
+                    <a:prstGeom prst="rect">
+                      <a:avLst/>
+                    </a:prstGeom>
+                    <a:noFill/>
+                    <a:ln>
+                      <a:noFill/>
+                    </a:ln>
+                    <a:extLst>
+                      <a:ext uri="{FAA26D3D-D897-4be2-8F04-BA451C77F1D7}">
+                        <ma14:placeholderFlag xmlns:ma14="http://schemas.microsoft.com/office/mac/drawingml/2011/main"/>
+                      </a:ext>
+                    </a:extLst>
+                  </pic:spPr>
+                </pic:pic>
+              </a:graphicData>
+            </a:graphic>
+            <wp14:sizeRelH relativeFrom="page">
+              <wp14:pctWidth>0</wp14:pctWidth>
+            </wp14:sizeRelH>
+            <wp14:sizeRelV relativeFrom="page">
+              <wp14:pctHeight>0</wp14:pctHeight>
+            </wp14:sizeRelV>
+          </wp:anchor>
+        </w:drawing>
+      </w:r>
+      <w:r>
+        <w:rPr>
+          <w:rFonts w:ascii="Helvetica Neue" w:hAnsi="Helvetica Neue"/>
+          <w:sz w:val="22"/>
+          <w:szCs w:val="22"/>
+        </w:rPr>
+        <w:tab/>
+        <w:t>The choropleth map generally corresponds well to the cluster map.</w:t>
+      </w:r>
+      <w:r>
+        <w:rPr>
+          <w:rFonts w:ascii="Helvetica Neue" w:hAnsi="Helvetica Neue"/>
+          <w:sz w:val="22"/>
+          <w:szCs w:val="22"/>
+        </w:rPr>
+        <w:t xml:space="preserve"> For example, the map on the right</w:t>
+      </w:r>
+      <w:r>
+        <w:rPr>
+          <w:rFonts w:ascii="Helvetica Neue" w:hAnsi="Helvetica Neue"/>
+          <w:sz w:val="22"/>
+          <w:szCs w:val="22"/>
+        </w:rPr>
+        <w:t xml:space="preserve"> tells us</w:t>
+      </w:r>
+      <w:r>
+        <w:rPr>
+          <w:rFonts w:ascii="Helvetica Neue" w:hAnsi="Helvetica Neue"/>
+          <w:sz w:val="22"/>
+          <w:szCs w:val="22"/>
+        </w:rPr>
+        <w:t xml:space="preserve"> that we should see clusters in the</w:t>
+      </w:r>
+      <w:r>
+        <w:rPr>
+          <w:rFonts w:ascii="Helvetica Neue" w:hAnsi="Helvetica Neue"/>
+          <w:sz w:val="22"/>
+          <w:szCs w:val="22"/>
+        </w:rPr>
+        <w:t xml:space="preserve"> area around</w:t>
+      </w:r>
+      <w:r>
+        <w:rPr>
+          <w:rFonts w:ascii="Helvetica Neue" w:hAnsi="Helvetica Neue"/>
+          <w:sz w:val="22"/>
+          <w:szCs w:val="22"/>
+        </w:rPr>
+        <w:t xml:space="preserve"> New Orleans</w:t>
+      </w:r>
+      <w:r>
+        <w:rPr>
+          <w:rFonts w:ascii="Helvetica Neue" w:hAnsi="Helvetica Neue"/>
+          <w:sz w:val="22"/>
+          <w:szCs w:val="22"/>
+        </w:rPr>
+        <w:t>,</w:t>
+      </w:r>
+      <w:r>
+        <w:rPr>
+          <w:rFonts w:ascii="Helvetica Neue" w:hAnsi="Helvetica Neue"/>
+          <w:sz w:val="22"/>
+          <w:szCs w:val="22"/>
+        </w:rPr>
+        <w:t xml:space="preserve"> </w:t>
+      </w:r>
+      <w:r>
+        <w:rPr>
+          <w:rFonts w:ascii="Helvetica Neue" w:hAnsi="Helvetica Neue"/>
+          <w:sz w:val="22"/>
+          <w:szCs w:val="22"/>
+        </w:rPr>
+        <w:t>with Lafourche Parish seeing a low-high relationship with its neighbours</w:t>
+      </w:r>
+      <w:r>
+        <w:rPr>
+          <w:rFonts w:ascii="Helvetica Neue" w:hAnsi="Helvetica Neue"/>
+          <w:sz w:val="22"/>
+          <w:szCs w:val="22"/>
+        </w:rPr>
+        <w:t>.</w:t>
+      </w:r>
+      <w:r>
+        <w:rPr>
+          <w:rFonts w:ascii="Helvetica Neue" w:hAnsi="Helvetica Neue"/>
+          <w:sz w:val="22"/>
+          <w:szCs w:val="22"/>
+        </w:rPr>
+        <w:t xml:space="preserve"> Exploring the choropleth map on the left confirms this relationship (see below; L</w:t>
+      </w:r>
+      <w:r>
+        <w:rPr>
+          <w:rFonts w:ascii="Helvetica Neue" w:hAnsi="Helvetica Neue"/>
+          <w:sz w:val="22"/>
+          <w:szCs w:val="22"/>
+        </w:rPr>
+        <w:t>afourche Parish is highlighted). It is important to show what clusters are significant because we see a lot of clustering in the choropleth map with the naked eye; however, a lot of these “clusters” do not have a</w:t>
+      </w:r>
+      <w:r>
+        <w:rPr>
+          <w:rFonts w:ascii="Helvetica Neue" w:hAnsi="Helvetica Neue"/>
+          <w:sz w:val="22"/>
+          <w:szCs w:val="22"/>
+        </w:rPr>
+        <w:t xml:space="preserve">n important </w:t>
+      </w:r>
+      <w:r>
+        <w:rPr>
+          <w:rFonts w:ascii="Helvetica Neue" w:hAnsi="Helvetica Neue"/>
+          <w:sz w:val="22"/>
+          <w:szCs w:val="22"/>
+        </w:rPr>
+        <w:t>spatial correlation</w:t>
+      </w:r>
+      <w:r>
+        <w:rPr>
+          <w:rFonts w:ascii="Helvetica Neue" w:hAnsi="Helvetica Neue"/>
+          <w:sz w:val="22"/>
+          <w:szCs w:val="22"/>
+        </w:rPr>
+        <w:t xml:space="preserve"> regarding the rate of colon cancer</w:t>
+      </w:r>
       <w:bookmarkStart w:id="0" w:name="_GoBack"/>
       <w:bookmarkEnd w:id="0"/>
+      <w:r>
+        <w:rPr>
+          <w:rFonts w:ascii="Helvetica Neue" w:hAnsi="Helvetica Neue"/>
+          <w:sz w:val="22"/>
+          <w:szCs w:val="22"/>
+        </w:rPr>
+        <w:t>.</w:t>
+      </w:r>
     </w:p>
     <w:p>
       <w:pPr>
@@ -710,7 +1677,7 @@
       </w:pPr>
     </w:p>
     <w:sectPr>
-      <w:headerReference w:type="first" r:id="rId16"/>
+      <w:headerReference w:type="first" r:id="rId21"/>
       <w:pgSz w:w="12240" w:h="15840"/>
       <w:pgMar w:top="1440" w:right="1440" w:bottom="1440" w:left="1440" w:header="708" w:footer="708" w:gutter="0"/>
       <w:cols w:space="708"/>
@@ -738,36 +1705,6 @@
     </w:p>
   </w:endnote>
 </w:endnotes>
-</file>
-
-<file path=word/footer1.xml><?xml version="1.0" encoding="utf-8"?>
-<w:ftr xmlns:wpc="http://schemas.microsoft.com/office/word/2010/wordprocessingCanvas" xmlns:mo="http://schemas.microsoft.com/office/mac/office/2008/main" xmlns:mc="http://schemas.openxmlformats.org/markup-compatibility/2006" xmlns:mv="urn:schemas-microsoft-com:mac:vml" xmlns:o="urn:schemas-microsoft-com:office:office" xmlns:r="http://schemas.openxmlformats.org/officeDocument/2006/relationships" xmlns:m="http://schemas.openxmlformats.org/officeDocument/2006/math" xmlns:v="urn:schemas-microsoft-com:vml" xmlns:wp14="http://schemas.microsoft.com/office/word/2010/wordprocessingDrawing" xmlns:wp="http://schemas.openxmlformats.org/drawingml/2006/wordprocessingDrawing" xmlns:w10="urn:schemas-microsoft-com:office:word" xmlns:w="http://schemas.openxmlformats.org/wordprocessingml/2006/main" xmlns:w14="http://schemas.microsoft.com/office/word/2010/wordml" xmlns:wpg="http://schemas.microsoft.com/office/word/2010/wordprocessingGroup" xmlns:wpi="http://schemas.microsoft.com/office/word/2010/wordprocessingInk" xmlns:wne="http://schemas.microsoft.com/office/word/2006/wordml" xmlns:wps="http://schemas.microsoft.com/office/word/2010/wordprocessingShape" mc:Ignorable="w14 wp14">
-  <w:p>
-    <w:pPr>
-      <w:pStyle w:val="Footer"/>
-    </w:pPr>
-  </w:p>
-</w:ftr>
-</file>
-
-<file path=word/footer2.xml><?xml version="1.0" encoding="utf-8"?>
-<w:ftr xmlns:wpc="http://schemas.microsoft.com/office/word/2010/wordprocessingCanvas" xmlns:mo="http://schemas.microsoft.com/office/mac/office/2008/main" xmlns:mc="http://schemas.openxmlformats.org/markup-compatibility/2006" xmlns:mv="urn:schemas-microsoft-com:mac:vml" xmlns:o="urn:schemas-microsoft-com:office:office" xmlns:r="http://schemas.openxmlformats.org/officeDocument/2006/relationships" xmlns:m="http://schemas.openxmlformats.org/officeDocument/2006/math" xmlns:v="urn:schemas-microsoft-com:vml" xmlns:wp14="http://schemas.microsoft.com/office/word/2010/wordprocessingDrawing" xmlns:wp="http://schemas.openxmlformats.org/drawingml/2006/wordprocessingDrawing" xmlns:w10="urn:schemas-microsoft-com:office:word" xmlns:w="http://schemas.openxmlformats.org/wordprocessingml/2006/main" xmlns:w14="http://schemas.microsoft.com/office/word/2010/wordml" xmlns:wpg="http://schemas.microsoft.com/office/word/2010/wordprocessingGroup" xmlns:wpi="http://schemas.microsoft.com/office/word/2010/wordprocessingInk" xmlns:wne="http://schemas.microsoft.com/office/word/2006/wordml" xmlns:wps="http://schemas.microsoft.com/office/word/2010/wordprocessingShape" mc:Ignorable="w14 wp14">
-  <w:p>
-    <w:pPr>
-      <w:pStyle w:val="Footer"/>
-    </w:pPr>
-  </w:p>
-</w:ftr>
-</file>
-
-<file path=word/footer3.xml><?xml version="1.0" encoding="utf-8"?>
-<w:ftr xmlns:wpc="http://schemas.microsoft.com/office/word/2010/wordprocessingCanvas" xmlns:mo="http://schemas.microsoft.com/office/mac/office/2008/main" xmlns:mc="http://schemas.openxmlformats.org/markup-compatibility/2006" xmlns:mv="urn:schemas-microsoft-com:mac:vml" xmlns:o="urn:schemas-microsoft-com:office:office" xmlns:r="http://schemas.openxmlformats.org/officeDocument/2006/relationships" xmlns:m="http://schemas.openxmlformats.org/officeDocument/2006/math" xmlns:v="urn:schemas-microsoft-com:vml" xmlns:wp14="http://schemas.microsoft.com/office/word/2010/wordprocessingDrawing" xmlns:wp="http://schemas.openxmlformats.org/drawingml/2006/wordprocessingDrawing" xmlns:w10="urn:schemas-microsoft-com:office:word" xmlns:w="http://schemas.openxmlformats.org/wordprocessingml/2006/main" xmlns:w14="http://schemas.microsoft.com/office/word/2010/wordml" xmlns:wpg="http://schemas.microsoft.com/office/word/2010/wordprocessingGroup" xmlns:wpi="http://schemas.microsoft.com/office/word/2010/wordprocessingInk" xmlns:wne="http://schemas.microsoft.com/office/word/2006/wordml" xmlns:wps="http://schemas.microsoft.com/office/word/2010/wordprocessingShape" mc:Ignorable="w14 wp14">
-  <w:p>
-    <w:pPr>
-      <w:pStyle w:val="Footer"/>
-    </w:pPr>
-  </w:p>
-</w:ftr>
 </file>
 
 <file path=word/footnotes.xml><?xml version="1.0" encoding="utf-8"?>
@@ -941,7 +1878,7 @@
       <w:rPr>
         <w:rFonts w:ascii="Helvetica Neue" w:hAnsi="Helvetica Neue"/>
       </w:rPr>
-      <w:t>GGR372 Lab 1</w:t>
+      <w:t>GGR372 Lab 2</w:t>
     </w:r>
     <w:r>
       <w:rPr>
@@ -1067,12 +2004,294 @@
   <w:p>
     <w:pPr>
       <w:pStyle w:val="Header"/>
+      <w:rPr>
+        <w:rFonts w:ascii="Helvetica Neue" w:hAnsi="Helvetica Neue"/>
+      </w:rPr>
+    </w:pPr>
+    <w:r>
+      <w:rPr>
+        <w:rFonts w:ascii="Helvetica Neue" w:hAnsi="Helvetica Neue"/>
+      </w:rPr>
+      <w:t>Calaycay</w:t>
+    </w:r>
+    <w:r>
+      <w:rPr>
+        <w:rFonts w:ascii="Helvetica Neue" w:hAnsi="Helvetica Neue"/>
+      </w:rPr>
+      <w:ptab w:relativeTo="margin" w:alignment="center" w:leader="none"/>
+    </w:r>
+    <w:r>
+      <w:rPr>
+        <w:rFonts w:ascii="Helvetica Neue" w:hAnsi="Helvetica Neue"/>
+      </w:rPr>
+      <w:t>GGR372 Lab 2</w:t>
+    </w:r>
+    <w:r>
+      <w:rPr>
+        <w:rFonts w:ascii="Helvetica Neue" w:hAnsi="Helvetica Neue"/>
+      </w:rPr>
+      <w:ptab w:relativeTo="margin" w:alignment="right" w:leader="none"/>
+    </w:r>
+    <w:r>
+      <w:rPr>
+        <w:rFonts w:ascii="Helvetica Neue" w:hAnsi="Helvetica Neue"/>
+      </w:rPr>
+      <w:t>Question 2</w:t>
+    </w:r>
+  </w:p>
+  <w:p>
+    <w:pPr>
+      <w:pStyle w:val="Header"/>
+      <w:tabs>
+        <w:tab w:val="clear" w:pos="4320"/>
+        <w:tab w:val="clear" w:pos="8640"/>
+        <w:tab w:val="left" w:pos="1312"/>
+      </w:tabs>
+      <w:rPr>
+        <w:rFonts w:ascii="Helvetica Neue" w:hAnsi="Helvetica Neue"/>
+        <w:color w:val="808080" w:themeColor="background1" w:themeShade="80"/>
+      </w:rPr>
+    </w:pPr>
+    <w:r>
+      <w:rPr>
+        <w:rFonts w:ascii="Helvetica Neue" w:hAnsi="Helvetica Neue"/>
+        <w:noProof/>
+        <w:color w:val="808080" w:themeColor="background1" w:themeShade="80"/>
+        <w:lang w:val="en-US"/>
+      </w:rPr>
+      <mc:AlternateContent>
+        <mc:Choice Requires="wps">
+          <w:drawing>
+            <wp:anchor distT="0" distB="0" distL="114300" distR="114300" simplePos="0" relativeHeight="251665408" behindDoc="0" locked="0" layoutInCell="1" allowOverlap="1" wp14:anchorId="3C7F9915" wp14:editId="06209393">
+              <wp:simplePos x="0" y="0"/>
+              <wp:positionH relativeFrom="column">
+                <wp:posOffset>0</wp:posOffset>
+              </wp:positionH>
+              <wp:positionV relativeFrom="paragraph">
+                <wp:posOffset>54610</wp:posOffset>
+              </wp:positionV>
+              <wp:extent cx="5943600" cy="0"/>
+              <wp:effectExtent l="0" t="0" r="25400" b="25400"/>
+              <wp:wrapNone/>
+              <wp:docPr id="21" name="Straight Connector 21"/>
+              <wp:cNvGraphicFramePr/>
+              <a:graphic xmlns:a="http://schemas.openxmlformats.org/drawingml/2006/main">
+                <a:graphicData uri="http://schemas.microsoft.com/office/word/2010/wordprocessingShape">
+                  <wps:wsp>
+                    <wps:cNvCnPr/>
+                    <wps:spPr>
+                      <a:xfrm>
+                        <a:off x="0" y="0"/>
+                        <a:ext cx="5943600" cy="0"/>
+                      </a:xfrm>
+                      <a:prstGeom prst="line">
+                        <a:avLst/>
+                      </a:prstGeom>
+                      <a:ln w="3175" cap="flat" cmpd="sng">
+                        <a:solidFill>
+                          <a:schemeClr val="tx1"/>
+                        </a:solidFill>
+                        <a:prstDash val="solid"/>
+                      </a:ln>
+                      <a:effectLst/>
+                    </wps:spPr>
+                    <wps:style>
+                      <a:lnRef idx="2">
+                        <a:schemeClr val="accent1"/>
+                      </a:lnRef>
+                      <a:fillRef idx="0">
+                        <a:schemeClr val="accent1"/>
+                      </a:fillRef>
+                      <a:effectRef idx="1">
+                        <a:schemeClr val="accent1"/>
+                      </a:effectRef>
+                      <a:fontRef idx="minor">
+                        <a:schemeClr val="tx1"/>
+                      </a:fontRef>
+                    </wps:style>
+                    <wps:bodyPr/>
+                  </wps:wsp>
+                </a:graphicData>
+              </a:graphic>
+              <wp14:sizeRelH relativeFrom="margin">
+                <wp14:pctWidth>0</wp14:pctWidth>
+              </wp14:sizeRelH>
+              <wp14:sizeRelV relativeFrom="margin">
+                <wp14:pctHeight>0</wp14:pctHeight>
+              </wp14:sizeRelV>
+            </wp:anchor>
+          </w:drawing>
+        </mc:Choice>
+        <mc:Fallback>
+          <w:pict>
+            <v:line id="Straight Connector 21" o:spid="_x0000_s1026" style="position:absolute;z-index:251665408;visibility:visible;mso-wrap-style:square;mso-width-percent:0;mso-height-percent:0;mso-wrap-distance-left:9pt;mso-wrap-distance-top:0;mso-wrap-distance-right:9pt;mso-wrap-distance-bottom:0;mso-position-horizontal:absolute;mso-position-horizontal-relative:text;mso-position-vertical:absolute;mso-position-vertical-relative:text;mso-width-percent:0;mso-height-percent:0;mso-width-relative:margin;mso-height-relative:margin" from="0,4.3pt" to="468pt,4.3pt" o:gfxdata="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" strokecolor="black [3213]" strokeweight=".25pt"/>
+          </w:pict>
+        </mc:Fallback>
+      </mc:AlternateContent>
+    </w:r>
+    <w:r>
+      <w:rPr>
+        <w:rFonts w:ascii="Helvetica Neue" w:hAnsi="Helvetica Neue"/>
+        <w:color w:val="808080" w:themeColor="background1" w:themeShade="80"/>
+      </w:rPr>
+      <w:tab/>
+    </w:r>
+  </w:p>
+  <w:p>
+    <w:pPr>
+      <w:pStyle w:val="Header"/>
     </w:pPr>
   </w:p>
 </w:hdr>
 </file>
 
 <file path=word/header4.xml><?xml version="1.0" encoding="utf-8"?>
+<w:hdr xmlns:wpc="http://schemas.microsoft.com/office/word/2010/wordprocessingCanvas" xmlns:mo="http://schemas.microsoft.com/office/mac/office/2008/main" xmlns:mc="http://schemas.openxmlformats.org/markup-compatibility/2006" xmlns:mv="urn:schemas-microsoft-com:mac:vml" xmlns:o="urn:schemas-microsoft-com:office:office" xmlns:r="http://schemas.openxmlformats.org/officeDocument/2006/relationships" xmlns:m="http://schemas.openxmlformats.org/officeDocument/2006/math" xmlns:v="urn:schemas-microsoft-com:vml" xmlns:wp14="http://schemas.microsoft.com/office/word/2010/wordprocessingDrawing" xmlns:wp="http://schemas.openxmlformats.org/drawingml/2006/wordprocessingDrawing" xmlns:w10="urn:schemas-microsoft-com:office:word" xmlns:w="http://schemas.openxmlformats.org/wordprocessingml/2006/main" xmlns:w14="http://schemas.microsoft.com/office/word/2010/wordml" xmlns:wpg="http://schemas.microsoft.com/office/word/2010/wordprocessingGroup" xmlns:wpi="http://schemas.microsoft.com/office/word/2010/wordprocessingInk" xmlns:wne="http://schemas.microsoft.com/office/word/2006/wordml" xmlns:wps="http://schemas.microsoft.com/office/word/2010/wordprocessingShape" mc:Ignorable="w14 wp14">
+  <w:p>
+    <w:pPr>
+      <w:pStyle w:val="Header"/>
+      <w:rPr>
+        <w:rFonts w:ascii="Helvetica Neue" w:hAnsi="Helvetica Neue"/>
+      </w:rPr>
+    </w:pPr>
+    <w:r>
+      <w:rPr>
+        <w:rFonts w:ascii="Helvetica Neue" w:hAnsi="Helvetica Neue"/>
+      </w:rPr>
+      <w:t>Calaycay</w:t>
+    </w:r>
+    <w:r>
+      <w:rPr>
+        <w:rFonts w:ascii="Helvetica Neue" w:hAnsi="Helvetica Neue"/>
+      </w:rPr>
+      <w:ptab w:relativeTo="margin" w:alignment="center" w:leader="none"/>
+    </w:r>
+    <w:r>
+      <w:rPr>
+        <w:rFonts w:ascii="Helvetica Neue" w:hAnsi="Helvetica Neue"/>
+      </w:rPr>
+      <w:t>GGR372 Lab 2</w:t>
+    </w:r>
+    <w:r>
+      <w:rPr>
+        <w:rFonts w:ascii="Helvetica Neue" w:hAnsi="Helvetica Neue"/>
+      </w:rPr>
+      <w:ptab w:relativeTo="margin" w:alignment="right" w:leader="none"/>
+    </w:r>
+    <w:r>
+      <w:rPr>
+        <w:rFonts w:ascii="Helvetica Neue" w:hAnsi="Helvetica Neue"/>
+      </w:rPr>
+      <w:t>Question 3</w:t>
+    </w:r>
+  </w:p>
+  <w:p>
+    <w:pPr>
+      <w:pStyle w:val="Header"/>
+      <w:tabs>
+        <w:tab w:val="clear" w:pos="4320"/>
+        <w:tab w:val="clear" w:pos="8640"/>
+        <w:tab w:val="left" w:pos="1312"/>
+      </w:tabs>
+      <w:rPr>
+        <w:rFonts w:ascii="Helvetica Neue" w:hAnsi="Helvetica Neue"/>
+        <w:color w:val="808080" w:themeColor="background1" w:themeShade="80"/>
+      </w:rPr>
+    </w:pPr>
+    <w:r>
+      <w:rPr>
+        <w:rFonts w:ascii="Helvetica Neue" w:hAnsi="Helvetica Neue"/>
+        <w:noProof/>
+        <w:color w:val="808080" w:themeColor="background1" w:themeShade="80"/>
+        <w:lang w:val="en-US"/>
+      </w:rPr>
+      <mc:AlternateContent>
+        <mc:Choice Requires="wps">
+          <w:drawing>
+            <wp:anchor distT="0" distB="0" distL="114300" distR="114300" simplePos="0" relativeHeight="251667456" behindDoc="0" locked="0" layoutInCell="1" allowOverlap="1" wp14:anchorId="566A9897" wp14:editId="526CB684">
+              <wp:simplePos x="0" y="0"/>
+              <wp:positionH relativeFrom="column">
+                <wp:posOffset>0</wp:posOffset>
+              </wp:positionH>
+              <wp:positionV relativeFrom="paragraph">
+                <wp:posOffset>54610</wp:posOffset>
+              </wp:positionV>
+              <wp:extent cx="5943600" cy="0"/>
+              <wp:effectExtent l="0" t="0" r="25400" b="25400"/>
+              <wp:wrapNone/>
+              <wp:docPr id="23" name="Straight Connector 23"/>
+              <wp:cNvGraphicFramePr/>
+              <a:graphic xmlns:a="http://schemas.openxmlformats.org/drawingml/2006/main">
+                <a:graphicData uri="http://schemas.microsoft.com/office/word/2010/wordprocessingShape">
+                  <wps:wsp>
+                    <wps:cNvCnPr/>
+                    <wps:spPr>
+                      <a:xfrm>
+                        <a:off x="0" y="0"/>
+                        <a:ext cx="5943600" cy="0"/>
+                      </a:xfrm>
+                      <a:prstGeom prst="line">
+                        <a:avLst/>
+                      </a:prstGeom>
+                      <a:ln w="3175" cap="flat" cmpd="sng">
+                        <a:solidFill>
+                          <a:schemeClr val="tx1"/>
+                        </a:solidFill>
+                        <a:prstDash val="solid"/>
+                      </a:ln>
+                      <a:effectLst/>
+                    </wps:spPr>
+                    <wps:style>
+                      <a:lnRef idx="2">
+                        <a:schemeClr val="accent1"/>
+                      </a:lnRef>
+                      <a:fillRef idx="0">
+                        <a:schemeClr val="accent1"/>
+                      </a:fillRef>
+                      <a:effectRef idx="1">
+                        <a:schemeClr val="accent1"/>
+                      </a:effectRef>
+                      <a:fontRef idx="minor">
+                        <a:schemeClr val="tx1"/>
+                      </a:fontRef>
+                    </wps:style>
+                    <wps:bodyPr/>
+                  </wps:wsp>
+                </a:graphicData>
+              </a:graphic>
+              <wp14:sizeRelH relativeFrom="margin">
+                <wp14:pctWidth>0</wp14:pctWidth>
+              </wp14:sizeRelH>
+              <wp14:sizeRelV relativeFrom="margin">
+                <wp14:pctHeight>0</wp14:pctHeight>
+              </wp14:sizeRelV>
+            </wp:anchor>
+          </w:drawing>
+        </mc:Choice>
+        <mc:Fallback>
+          <w:pict>
+            <v:line id="Straight Connector 23" o:spid="_x0000_s1026" style="position:absolute;z-index:251667456;visibility:visible;mso-wrap-style:square;mso-width-percent:0;mso-height-percent:0;mso-wrap-distance-left:9pt;mso-wrap-distance-top:0;mso-wrap-distance-right:9pt;mso-wrap-distance-bottom:0;mso-position-horizontal:absolute;mso-position-horizontal-relative:text;mso-position-vertical:absolute;mso-position-vertical-relative:text;mso-width-percent:0;mso-height-percent:0;mso-width-relative:margin;mso-height-relative:margin" from="0,4.3pt" to="468pt,4.3pt" o:gfxdata="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" strokecolor="black [3213]" strokeweight=".25pt"/>
+          </w:pict>
+        </mc:Fallback>
+      </mc:AlternateContent>
+    </w:r>
+    <w:r>
+      <w:rPr>
+        <w:rFonts w:ascii="Helvetica Neue" w:hAnsi="Helvetica Neue"/>
+        <w:color w:val="808080" w:themeColor="background1" w:themeShade="80"/>
+      </w:rPr>
+      <w:tab/>
+    </w:r>
+  </w:p>
+  <w:p>
+    <w:pPr>
+      <w:pStyle w:val="Header"/>
+    </w:pPr>
+  </w:p>
+</w:hdr>
+</file>
+
+<file path=word/header5.xml><?xml version="1.0" encoding="utf-8"?>
 <w:hdr xmlns:wpc="http://schemas.microsoft.com/office/word/2010/wordprocessingCanvas" xmlns:mo="http://schemas.microsoft.com/office/mac/office/2008/main" xmlns:mc="http://schemas.openxmlformats.org/markup-compatibility/2006" xmlns:mv="urn:schemas-microsoft-com:mac:vml" xmlns:o="urn:schemas-microsoft-com:office:office" xmlns:r="http://schemas.openxmlformats.org/officeDocument/2006/relationships" xmlns:m="http://schemas.openxmlformats.org/officeDocument/2006/math" xmlns:v="urn:schemas-microsoft-com:vml" xmlns:wp14="http://schemas.microsoft.com/office/word/2010/wordprocessingDrawing" xmlns:wp="http://schemas.openxmlformats.org/drawingml/2006/wordprocessingDrawing" xmlns:w10="urn:schemas-microsoft-com:office:word" xmlns:w="http://schemas.openxmlformats.org/wordprocessingml/2006/main" xmlns:w14="http://schemas.microsoft.com/office/word/2010/wordml" xmlns:wpg="http://schemas.microsoft.com/office/word/2010/wordprocessingGroup" xmlns:wpi="http://schemas.microsoft.com/office/word/2010/wordprocessingInk" xmlns:wne="http://schemas.microsoft.com/office/word/2006/wordml" xmlns:wps="http://schemas.microsoft.com/office/word/2010/wordprocessingShape" mc:Ignorable="w14 wp14">
   <w:p>
     <w:pPr>
@@ -3598,4 +4817,16 @@
   </a:objectDefaults>
   <a:extraClrSchemeLst/>
 </a:theme>
+</file>
+
+<file path=customXml/item1.xml><?xml version="1.0" encoding="utf-8"?>
+<b:Sources xmlns:b="http://schemas.openxmlformats.org/officeDocument/2006/bibliography" xmlns="http://schemas.openxmlformats.org/officeDocument/2006/bibliography" SelectedStyle="/APA.XSL" StyleName="APA"/>
+</file>
+
+<file path=customXml/itemProps1.xml><?xml version="1.0" encoding="utf-8"?>
+<ds:datastoreItem xmlns:ds="http://schemas.openxmlformats.org/officeDocument/2006/customXml" ds:itemID="{877A99B7-9278-534C-B006-F72BDB0C97E4}">
+  <ds:schemaRefs>
+    <ds:schemaRef ds:uri="http://schemas.openxmlformats.org/officeDocument/2006/bibliography"/>
+  </ds:schemaRefs>
+</ds:datastoreItem>
 </file>
</xml_diff>